<commit_message>
DOCX import: lost cached result of fields: fix leading whitespace
" IF " and "IF " is the same, but "IFF " is something different.

Change-Id: Ieb2d128d28ed3daa3df73128804bcc40dda9878d
Reviewed-on: https://gerrit.libreoffice.org/c/core/+/105783
Reviewed-by: Miklos Vajna <vmiklos@collabora.com>
Tested-by: Jenkins
</commit_message>
<xml_diff>
--- a/writerfilter/qa/cppunittests/dmapper/data/field-if-inside-if.docx
+++ b/writerfilter/qa/cppunittests/dmapper/data/field-if-inside-if.docx
@@ -1,18 +1,18 @@
 
 <file path=word/document.xml><?xml version="1.0" encoding="utf-8"?>
-<w:document xmlns:wpc="http://schemas.microsoft.com/office/word/2010/wordprocessingCanvas" xmlns:mc="http://schemas.openxmlformats.org/markup-compatibility/2006" xmlns:o="urn:schemas-microsoft-com:office:office" xmlns:r="http://schemas.openxmlformats.org/officeDocument/2006/relationships" xmlns:m="http://schemas.openxmlformats.org/officeDocument/2006/math" xmlns:v="urn:schemas-microsoft-com:vml" xmlns:wp14="http://schemas.microsoft.com/office/word/2010/wordprocessingDrawing" xmlns:wp="http://schemas.openxmlformats.org/drawingml/2006/wordprocessingDrawing" xmlns:w10="urn:schemas-microsoft-com:office:word" xmlns:w="http://schemas.openxmlformats.org/wordprocessingml/2006/main" xmlns:w14="http://schemas.microsoft.com/office/word/2010/wordml" xmlns:w15="http://schemas.microsoft.com/office/word/2012/wordml" xmlns:wpg="http://schemas.microsoft.com/office/word/2010/wordprocessingGroup" xmlns:wpi="http://schemas.microsoft.com/office/word/2010/wordprocessingInk" xmlns:wne="http://schemas.microsoft.com/office/word/2006/wordml" xmlns:wps="http://schemas.microsoft.com/office/word/2010/wordprocessingShape" mc:Ignorable="w14 w15 wp14">
+<w:document xmlns:wpc="http://schemas.microsoft.com/office/word/2010/wordprocessingCanvas" xmlns:mc="http://schemas.openxmlformats.org/markup-compatibility/2006" xmlns:o="urn:schemas-microsoft-com:office:office" xmlns:r="http://schemas.openxmlformats.org/officeDocument/2006/relationships" xmlns:m="http://schemas.openxmlformats.org/officeDocument/2006/math" xmlns:v="urn:schemas-microsoft-com:vml" xmlns:wp14="http://schemas.microsoft.com/office/word/2010/wordprocessingDrawing" xmlns:wp="http://schemas.openxmlformats.org/drawingml/2006/wordprocessingDrawing" xmlns:w10="urn:schemas-microsoft-com:office:word" xmlns:w="http://schemas.openxmlformats.org/wordprocessingml/2006/main" xmlns:w14="http://schemas.microsoft.com/office/word/2010/wordml" xmlns:wpg="http://schemas.microsoft.com/office/word/2010/wordprocessingGroup" xmlns:wpi="http://schemas.microsoft.com/office/word/2010/wordprocessingInk" xmlns:wne="http://schemas.microsoft.com/office/word/2006/wordml" xmlns:wps="http://schemas.microsoft.com/office/word/2010/wordprocessingShape" mc:Ignorable="w14 wp14">
   <w:body>
     <w:tbl>
       <w:tblPr>
-        <w:tblW w:w="2062"/>
+        <w:tblW w:w="717" w:type="pct"/>
       </w:tblPr>
       <w:tblGrid>
-        <w:gridCol w:w="2062"/>
+        <w:gridCol w:w="2096"/>
       </w:tblGrid>
       <w:tr>
         <w:tc>
           <w:tcPr>
-            <w:tcW w:w="2062"/>
+            <w:tcW w:w="5000" w:type="pct"/>
           </w:tcPr>
           <w:p>
             <w:r>
@@ -43,6 +43,53 @@
               <w:fldChar w:fldCharType="end"/>
               <w:fldChar w:fldCharType="separate"/>
               <w:t>2</w:t>
+              <w:fldChar w:fldCharType="end"/>
+            </w:r>
+          </w:p>
+        </w:tc>
+      </w:tr>
+      <w:tr>
+        <w:tc>
+          <w:tcPr>
+            <w:tcW w:w="5000" w:type="pct"/>
+          </w:tcPr>
+          <w:p>
+            <w:r>
+              <w:fldChar w:fldCharType="begin"/>
+              <w:instrText xml:space="preserve">IF </w:instrText>
+              <w:fldChar w:fldCharType="begin"/>
+              <w:instrText xml:space="preserve"> =G8</w:instrText>
+              <w:fldChar w:fldCharType="separate"/>
+              <w:instrText>24</w:instrText>
+              <w:fldChar w:fldCharType="end"/>
+              <w:instrText xml:space="preserve"> = 0,"" </w:instrText>
+              <w:fldChar w:fldCharType="begin"/>
+              <w:instrText xml:space="preserve"> IF </w:instrText>
+              <w:fldChar w:fldCharType="begin"/>
+              <w:instrText xml:space="preserve"> =G8 </w:instrText>
+              <w:fldChar w:fldCharType="separate"/>
+              <w:instrText>24</w:instrText>
+              <w:fldChar w:fldCharType="end"/>
+              <w:instrText xml:space="preserve">  &lt; </w:instrText>
+              <w:fldChar w:fldCharType="begin"/>
+              <w:instrText xml:space="preserve"> DocVariable MonthEnd \@ d </w:instrText>
+              <w:fldChar w:fldCharType="separate"/>
+              <w:instrText>31</w:instrText>
+              <w:fldChar w:fldCharType="end"/>
+              <w:instrText xml:space="preserve">  </w:instrText>
+              <w:fldChar w:fldCharType="begin"/>
+              <w:instrText xml:space="preserve"> =G8+1 </w:instrText>
+              <w:fldChar w:fldCharType="separate"/>
+              <w:instrText>25</w:instrText>
+              <w:fldChar w:fldCharType="end"/>
+              <w:instrText xml:space="preserve"> "" </w:instrText>
+              <w:fldChar w:fldCharType="separate"/>
+              <w:instrText>25</w:instrText>
+              <w:fldChar w:fldCharType="end"/>
+              <w:fldChar w:fldCharType="separate"/>
+              <w:t>25</w:t>
+            </w:r>
+            <w:r>
               <w:fldChar w:fldCharType="end"/>
             </w:r>
           </w:p>
@@ -53,6 +100,7 @@
     <w:sectPr>
       <w:pgSz w:w="15840" w:h="12240" w:orient="landscape" w:code="1"/>
       <w:pgMar w:top="720" w:right="720" w:bottom="720" w:left="720" w:header="576" w:footer="576" w:gutter="0"/>
+      <w:cols w:space="720"/>
     </w:sectPr>
   </w:body>
 </w:document>

</xml_diff>